<commit_message>
adjust ukl upl verifications
</commit_message>
<xml_diff>
--- a/public/template_berkas_adm_uu_yes.docx
+++ b/public/template_berkas_adm_uu_yes.docx
@@ -4910,191 +4910,6 @@
       </w:tr>
       <w:tr>
         <w:trPr>
-          <w:trHeight w:val="253"/>
-        </w:trPr>
-        <w:tc>
-          <w:tcPr>
-            <w:tcW w:w="487" w:type="dxa"/>
-            <w:shd w:val="clear" w:color="auto" w:fill="FFFFFF"/>
-          </w:tcPr>
-          <w:p>
-            <w:pPr>
-              <w:jc w:val="center"/>
-              <w:rPr>
-                <w:rFonts w:ascii="Tahoma" w:hAnsi="Tahoma" w:cs="Tahoma"/>
-                <w:noProof/>
-                <w:sz w:val="16"/>
-                <w:szCs w:val="16"/>
-              </w:rPr>
-            </w:pPr>
-            <w:r>
-              <w:rPr>
-                <w:rFonts w:ascii="Tahoma" w:hAnsi="Tahoma" w:cs="Tahoma"/>
-                <w:noProof/>
-                <w:sz w:val="16"/>
-                <w:szCs w:val="16"/>
-              </w:rPr>
-              <w:t>11</w:t>
-            </w:r>
-          </w:p>
-        </w:tc>
-        <w:tc>
-          <w:tcPr>
-            <w:tcW w:w="3168" w:type="dxa"/>
-            <w:shd w:val="clear" w:color="auto" w:fill="FFFFFF"/>
-          </w:tcPr>
-          <w:p>
-            <w:pPr>
-              <w:rPr>
-                <w:rFonts w:ascii="Tahoma" w:hAnsi="Tahoma" w:cs="Tahoma"/>
-                <w:noProof/>
-                <w:sz w:val="16"/>
-                <w:szCs w:val="16"/>
-              </w:rPr>
-            </w:pPr>
-            <w:r>
-              <w:rPr>
-                <w:rFonts w:ascii="Tahoma" w:hAnsi="Tahoma" w:cs="Tahoma"/>
-                <w:noProof/>
-                <w:sz w:val="16"/>
-                <w:szCs w:val="16"/>
-              </w:rPr>
-              <w:t>Penambahan Peta Titk Pengelolaan dan Titik Pemantauan</w:t>
-            </w:r>
-          </w:p>
-        </w:tc>
-        <w:tc>
-          <w:tcPr>
-            <w:tcW w:w="654" w:type="dxa"/>
-            <w:shd w:val="clear" w:color="auto" w:fill="FFFFFF"/>
-          </w:tcPr>
-          <w:p>
-            <w:pPr>
-              <w:jc w:val="center"/>
-              <w:rPr>
-                <w:rFonts w:ascii="Tahoma" w:hAnsi="Tahoma" w:cs="Tahoma"/>
-                <w:noProof/>
-                <w:sz w:val="16"/>
-                <w:szCs w:val="16"/>
-              </w:rPr>
-            </w:pPr>
-            <w:r>
-              <w:rPr>
-                <w:rFonts w:ascii="Tahoma" w:hAnsi="Tahoma" w:cs="Tahoma"/>
-                <w:noProof/>
-                <w:sz w:val="16"/>
-                <w:szCs w:val="16"/>
-              </w:rPr>
-              <w:t>${peta_titik_exist}</w:t>
-            </w:r>
-          </w:p>
-        </w:tc>
-        <w:tc>
-          <w:tcPr>
-            <w:tcW w:w="814" w:type="dxa"/>
-            <w:shd w:val="clear" w:color="auto" w:fill="FFFFFF"/>
-          </w:tcPr>
-          <w:p>
-            <w:pPr>
-              <w:jc w:val="center"/>
-              <w:rPr>
-                <w:rFonts w:ascii="Tahoma" w:hAnsi="Tahoma" w:cs="Tahoma"/>
-                <w:noProof/>
-                <w:sz w:val="16"/>
-                <w:szCs w:val="16"/>
-              </w:rPr>
-            </w:pPr>
-            <w:r>
-              <w:rPr>
-                <w:rFonts w:ascii="Tahoma" w:hAnsi="Tahoma" w:cs="Tahoma"/>
-                <w:noProof/>
-                <w:sz w:val="16"/>
-                <w:szCs w:val="16"/>
-              </w:rPr>
-              <w:t>${peta_titik_not_exist}</w:t>
-            </w:r>
-          </w:p>
-        </w:tc>
-        <w:tc>
-          <w:tcPr>
-            <w:tcW w:w="851" w:type="dxa"/>
-            <w:shd w:val="clear" w:color="auto" w:fill="FFFFFF"/>
-          </w:tcPr>
-          <w:p>
-            <w:pPr>
-              <w:jc w:val="center"/>
-              <w:rPr>
-                <w:rFonts w:ascii="Tahoma" w:hAnsi="Tahoma" w:cs="Tahoma"/>
-                <w:noProof/>
-                <w:sz w:val="16"/>
-                <w:szCs w:val="16"/>
-              </w:rPr>
-            </w:pPr>
-            <w:r>
-              <w:rPr>
-                <w:rFonts w:ascii="Tahoma" w:hAnsi="Tahoma" w:cs="Tahoma"/>
-                <w:noProof/>
-                <w:sz w:val="16"/>
-                <w:szCs w:val="16"/>
-              </w:rPr>
-              <w:t>${peta_titik_yes}</w:t>
-            </w:r>
-          </w:p>
-        </w:tc>
-        <w:tc>
-          <w:tcPr>
-            <w:tcW w:w="850" w:type="dxa"/>
-            <w:shd w:val="clear" w:color="auto" w:fill="FFFFFF"/>
-          </w:tcPr>
-          <w:p>
-            <w:pPr>
-              <w:jc w:val="center"/>
-              <w:rPr>
-                <w:rFonts w:ascii="Tahoma" w:hAnsi="Tahoma" w:cs="Tahoma"/>
-                <w:noProof/>
-                <w:sz w:val="16"/>
-                <w:szCs w:val="16"/>
-              </w:rPr>
-            </w:pPr>
-            <w:r>
-              <w:rPr>
-                <w:rFonts w:ascii="Tahoma" w:hAnsi="Tahoma" w:cs="Tahoma"/>
-                <w:noProof/>
-                <w:sz w:val="16"/>
-                <w:szCs w:val="16"/>
-              </w:rPr>
-              <w:t>${peta_titik_no}</w:t>
-            </w:r>
-          </w:p>
-        </w:tc>
-        <w:tc>
-          <w:tcPr>
-            <w:tcW w:w="3590" w:type="dxa"/>
-            <w:shd w:val="clear" w:color="auto" w:fill="FFFFFF"/>
-          </w:tcPr>
-          <w:p>
-            <w:pPr>
-              <w:rPr>
-                <w:rFonts w:ascii="Tahoma" w:hAnsi="Tahoma" w:cs="Tahoma"/>
-                <w:noProof/>
-                <w:sz w:val="16"/>
-                <w:szCs w:val="16"/>
-              </w:rPr>
-            </w:pPr>
-            <w:r>
-              <w:rPr>
-                <w:rFonts w:ascii="Tahoma" w:hAnsi="Tahoma" w:cs="Tahoma"/>
-                <w:noProof/>
-                <w:sz w:val="16"/>
-                <w:szCs w:val="16"/>
-              </w:rPr>
-              <w:t>${peta_titik_ket}</w:t>
-            </w:r>
-          </w:p>
-        </w:tc>
-      </w:tr>
-      <w:tr>
-        <w:trPr>
           <w:trHeight w:val="607"/>
         </w:trPr>
         <w:tc>
@@ -5465,38 +5280,6 @@
         </w:tc>
       </w:tr>
     </w:tbl>
-    <w:p>
-      <w:pPr>
-        <w:tabs>
-          <w:tab w:val="left" w:pos="-308"/>
-        </w:tabs>
-        <w:ind w:right="-606"/>
-        <w:jc w:val="both"/>
-        <w:rPr>
-          <w:rFonts w:ascii="Tahoma" w:hAnsi="Tahoma" w:cs="Tahoma"/>
-          <w:noProof/>
-          <w:sz w:val="18"/>
-          <w:szCs w:val="18"/>
-          <w:lang w:val="id-ID"/>
-        </w:rPr>
-      </w:pPr>
-    </w:p>
-    <w:p>
-      <w:pPr>
-        <w:tabs>
-          <w:tab w:val="left" w:pos="-308"/>
-        </w:tabs>
-        <w:ind w:right="-606"/>
-        <w:jc w:val="both"/>
-        <w:rPr>
-          <w:rFonts w:ascii="Tahoma" w:hAnsi="Tahoma" w:cs="Tahoma"/>
-          <w:noProof/>
-          <w:sz w:val="18"/>
-          <w:szCs w:val="18"/>
-          <w:lang w:val="id-ID"/>
-        </w:rPr>
-      </w:pPr>
-    </w:p>
     <w:p>
       <w:pPr>
         <w:tabs>

</xml_diff>

<commit_message>
#req-051-Uji Administrasi UKL UPL
</commit_message>
<xml_diff>
--- a/public/template_berkas_adm_uu_yes.docx
+++ b/public/template_berkas_adm_uu_yes.docx
@@ -1,6 +1,6 @@
 
 <file path=word/document.xml><?xml version="1.0" encoding="utf-8"?>
-<w:document xmlns:wpc="http://schemas.microsoft.com/office/word/2010/wordprocessingCanvas" xmlns:cx="http://schemas.microsoft.com/office/drawing/2014/chartex" xmlns:cx1="http://schemas.microsoft.com/office/drawing/2015/9/8/chartex" xmlns:cx2="http://schemas.microsoft.com/office/drawing/2015/10/21/chartex" xmlns:cx3="http://schemas.microsoft.com/office/drawing/2016/5/9/chartex" xmlns:cx4="http://schemas.microsoft.com/office/drawing/2016/5/10/chartex" xmlns:cx5="http://schemas.microsoft.com/office/drawing/2016/5/11/chartex" xmlns:cx6="http://schemas.microsoft.com/office/drawing/2016/5/12/chartex" xmlns:cx7="http://schemas.microsoft.com/office/drawing/2016/5/13/chartex" xmlns:cx8="http://schemas.microsoft.com/office/drawing/2016/5/14/chartex" xmlns:mc="http://schemas.openxmlformats.org/markup-compatibility/2006" xmlns:aink="http://schemas.microsoft.com/office/drawing/2016/ink" xmlns:am3d="http://schemas.microsoft.com/office/drawing/2017/model3d" xmlns:o="urn:schemas-microsoft-com:office:office" xmlns:oel="http://schemas.microsoft.com/office/2019/extlst" xmlns:r="http://schemas.openxmlformats.org/officeDocument/2006/relationships" xmlns:m="http://schemas.openxmlformats.org/officeDocument/2006/math" xmlns:v="urn:schemas-microsoft-com:vml" xmlns:wp14="http://schemas.microsoft.com/office/word/2010/wordprocessingDrawing" xmlns:wp="http://schemas.openxmlformats.org/drawingml/2006/wordprocessingDrawing" xmlns:w10="urn:schemas-microsoft-com:office:word" xmlns:w="http://schemas.openxmlformats.org/wordprocessingml/2006/main" xmlns:w14="http://schemas.microsoft.com/office/word/2010/wordml" xmlns:w15="http://schemas.microsoft.com/office/word/2012/wordml" xmlns:w16cex="http://schemas.microsoft.com/office/word/2018/wordml/cex" xmlns:w16cid="http://schemas.microsoft.com/office/word/2016/wordml/cid" xmlns:w16="http://schemas.microsoft.com/office/word/2018/wordml" xmlns:w16sdtdh="http://schemas.microsoft.com/office/word/2020/wordml/sdtdatahash" xmlns:w16se="http://schemas.microsoft.com/office/word/2015/wordml/symex" xmlns:wpg="http://schemas.microsoft.com/office/word/2010/wordprocessingGroup" xmlns:wpi="http://schemas.microsoft.com/office/word/2010/wordprocessingInk" xmlns:wne="http://schemas.microsoft.com/office/word/2006/wordml" xmlns:wps="http://schemas.microsoft.com/office/word/2010/wordprocessingShape" mc:Ignorable="w14 w15 w16se w16cid w16 w16cex w16sdtdh wp14">
+<w:document xmlns:wpc="http://schemas.microsoft.com/office/word/2010/wordprocessingCanvas" xmlns:cx="http://schemas.microsoft.com/office/drawing/2014/chartex" xmlns:cx1="http://schemas.microsoft.com/office/drawing/2015/9/8/chartex" xmlns:cx2="http://schemas.microsoft.com/office/drawing/2015/10/21/chartex" xmlns:cx3="http://schemas.microsoft.com/office/drawing/2016/5/9/chartex" xmlns:cx4="http://schemas.microsoft.com/office/drawing/2016/5/10/chartex" xmlns:cx5="http://schemas.microsoft.com/office/drawing/2016/5/11/chartex" xmlns:cx6="http://schemas.microsoft.com/office/drawing/2016/5/12/chartex" xmlns:cx7="http://schemas.microsoft.com/office/drawing/2016/5/13/chartex" xmlns:cx8="http://schemas.microsoft.com/office/drawing/2016/5/14/chartex" xmlns:mc="http://schemas.openxmlformats.org/markup-compatibility/2006" xmlns:aink="http://schemas.microsoft.com/office/drawing/2016/ink" xmlns:am3d="http://schemas.microsoft.com/office/drawing/2017/model3d" xmlns:o="urn:schemas-microsoft-com:office:office" xmlns:r="http://schemas.openxmlformats.org/officeDocument/2006/relationships" xmlns:m="http://schemas.openxmlformats.org/officeDocument/2006/math" xmlns:v="urn:schemas-microsoft-com:vml" xmlns:wp14="http://schemas.microsoft.com/office/word/2010/wordprocessingDrawing" xmlns:wp="http://schemas.openxmlformats.org/drawingml/2006/wordprocessingDrawing" xmlns:w10="urn:schemas-microsoft-com:office:word" xmlns:w="http://schemas.openxmlformats.org/wordprocessingml/2006/main" xmlns:w14="http://schemas.microsoft.com/office/word/2010/wordml" xmlns:w15="http://schemas.microsoft.com/office/word/2012/wordml" xmlns:w16cex="http://schemas.microsoft.com/office/word/2018/wordml/cex" xmlns:w16cid="http://schemas.microsoft.com/office/word/2016/wordml/cid" xmlns:w16="http://schemas.microsoft.com/office/word/2018/wordml" xmlns:w16sdtdh="http://schemas.microsoft.com/office/word/2020/wordml/sdtdatahash" xmlns:w16se="http://schemas.microsoft.com/office/word/2015/wordml/symex" xmlns:wpg="http://schemas.microsoft.com/office/word/2010/wordprocessingGroup" xmlns:wpi="http://schemas.microsoft.com/office/word/2010/wordprocessingInk" xmlns:wne="http://schemas.microsoft.com/office/word/2006/wordml" xmlns:wps="http://schemas.microsoft.com/office/word/2010/wordprocessingShape" mc:Ignorable="w14 w15 w16se w16cid w16 w16cex w16sdtdh wp14">
   <w:body>
     <w:p>
       <w:pPr>
@@ -3634,7 +3634,7 @@
                 <w:sz w:val="16"/>
                 <w:szCs w:val="16"/>
               </w:rPr>
-              <w:t>Bukti Tanda Registrasi LPJP atau Surat pembentukan Tim Penyusun Amdal dari pihak pemrakarsa</w:t>
+              <w:t>Kesesuaian peta-peta yang disampaikan berdasarkan kaidah kartografi</w:t>
             </w:r>
           </w:p>
         </w:tc>
@@ -3660,7 +3660,7 @@
                 <w:sz w:val="16"/>
                 <w:szCs w:val="16"/>
               </w:rPr>
-              <w:t>${surat_penyusun_exist}</w:t>
+              <w:t>${peta_exist}</w:t>
             </w:r>
           </w:p>
         </w:tc>
@@ -3686,7 +3686,7 @@
                 <w:sz w:val="16"/>
                 <w:szCs w:val="16"/>
               </w:rPr>
-              <w:t>${surat_penyusun_not_exist}</w:t>
+              <w:t>${peta_not_exist}</w:t>
             </w:r>
           </w:p>
         </w:tc>
@@ -3712,7 +3712,7 @@
                 <w:sz w:val="16"/>
                 <w:szCs w:val="16"/>
               </w:rPr>
-              <w:t>${surat_penyusun_yes}</w:t>
+              <w:t>${peta_yes}</w:t>
             </w:r>
           </w:p>
         </w:tc>
@@ -3738,7 +3738,7 @@
                 <w:sz w:val="16"/>
                 <w:szCs w:val="16"/>
               </w:rPr>
-              <w:t>${surat_penyusun_no}</w:t>
+              <w:t>${peta_no}</w:t>
             </w:r>
           </w:p>
         </w:tc>
@@ -3763,7 +3763,7 @@
                 <w:sz w:val="16"/>
                 <w:szCs w:val="16"/>
               </w:rPr>
-              <w:t>${surat_penyusun_ket}</w:t>
+              <w:t>${peta_ket}</w:t>
             </w:r>
           </w:p>
         </w:tc>
@@ -3819,25 +3819,34 @@
                 <w:sz w:val="16"/>
                 <w:szCs w:val="16"/>
               </w:rPr>
-              <w:t xml:space="preserve">Bukti Tanda Sertifikasi Kompetensi penyusunan </w:t>
-            </w:r>
-            <w:r>
-              <w:rPr>
-                <w:rFonts w:ascii="Tahoma" w:hAnsi="Tahoma" w:cs="Tahoma"/>
-                <w:noProof/>
-                <w:sz w:val="16"/>
-                <w:szCs w:val="16"/>
-              </w:rPr>
-              <w:t>UKL UPL</w:t>
-            </w:r>
-            <w:r>
-              <w:rPr>
-                <w:rFonts w:ascii="Tahoma" w:hAnsi="Tahoma" w:cs="Tahoma"/>
-                <w:noProof/>
-                <w:sz w:val="16"/>
-                <w:szCs w:val="16"/>
-              </w:rPr>
-              <w:t xml:space="preserve"> (minimal 1 orang KTPA dan 2 orang ATPA)</w:t>
+              <w:t xml:space="preserve">Sistematika penyusunan </w:t>
+            </w:r>
+            <w:r>
+              <w:rPr>
+                <w:rFonts w:ascii="Tahoma" w:hAnsi="Tahoma" w:cs="Tahoma"/>
+                <w:noProof/>
+                <w:sz w:val="16"/>
+                <w:szCs w:val="16"/>
+              </w:rPr>
+              <w:t>formulir</w:t>
+            </w:r>
+            <w:r>
+              <w:rPr>
+                <w:rFonts w:ascii="Tahoma" w:hAnsi="Tahoma" w:cs="Tahoma"/>
+                <w:noProof/>
+                <w:sz w:val="16"/>
+                <w:szCs w:val="16"/>
+              </w:rPr>
+              <w:t xml:space="preserve"> sesuai dengan P</w:t>
+            </w:r>
+            <w:r>
+              <w:rPr>
+                <w:rFonts w:ascii="Tahoma" w:hAnsi="Tahoma" w:cs="Tahoma"/>
+                <w:noProof/>
+                <w:sz w:val="16"/>
+                <w:szCs w:val="16"/>
+              </w:rPr>
+              <w:t>P 22 Tahun 2021</w:t>
             </w:r>
           </w:p>
         </w:tc>
@@ -3863,7 +3872,7 @@
                 <w:sz w:val="16"/>
                 <w:szCs w:val="16"/>
               </w:rPr>
-              <w:t>${sertifikasi_penyusun_exist}</w:t>
+              <w:t>${sistematika_penyusunan_exist}</w:t>
             </w:r>
           </w:p>
         </w:tc>
@@ -3889,7 +3898,7 @@
                 <w:sz w:val="16"/>
                 <w:szCs w:val="16"/>
               </w:rPr>
-              <w:t>${sertifikasi_penyusun_not_exist}</w:t>
+              <w:t>${sistematika_penyusunan_not_exist}</w:t>
             </w:r>
           </w:p>
         </w:tc>
@@ -3915,7 +3924,7 @@
                 <w:sz w:val="16"/>
                 <w:szCs w:val="16"/>
               </w:rPr>
-              <w:t>${sertifikasi_penyusun_yes}</w:t>
+              <w:t>${sistematika_penyusunan_yes}</w:t>
             </w:r>
           </w:p>
         </w:tc>
@@ -3941,7 +3950,7 @@
                 <w:sz w:val="16"/>
                 <w:szCs w:val="16"/>
               </w:rPr>
-              <w:t>${sertifikasi_penyusun_no}</w:t>
+              <w:t>${sistematika_penyusunan_no}</w:t>
             </w:r>
           </w:p>
         </w:tc>
@@ -3952,24 +3961,21 @@
           </w:tcPr>
           <w:p>
             <w:pPr>
-              <w:tabs>
-                <w:tab w:val="left" w:pos="326"/>
-              </w:tabs>
-              <w:rPr>
-                <w:rFonts w:ascii="Tahoma" w:hAnsi="Tahoma" w:cs="Tahoma"/>
-                <w:noProof/>
-                <w:sz w:val="16"/>
-                <w:szCs w:val="16"/>
-              </w:rPr>
-            </w:pPr>
-            <w:r>
-              <w:rPr>
-                <w:rFonts w:ascii="Tahoma" w:hAnsi="Tahoma" w:cs="Tahoma"/>
-                <w:noProof/>
-                <w:sz w:val="16"/>
-                <w:szCs w:val="16"/>
-              </w:rPr>
-              <w:t>${sertifikasi_penyusun_ket}</w:t>
+              <w:rPr>
+                <w:rFonts w:ascii="Tahoma" w:hAnsi="Tahoma" w:cs="Tahoma"/>
+                <w:noProof/>
+                <w:sz w:val="16"/>
+                <w:szCs w:val="16"/>
+              </w:rPr>
+            </w:pPr>
+            <w:r>
+              <w:rPr>
+                <w:rFonts w:ascii="Tahoma" w:hAnsi="Tahoma" w:cs="Tahoma"/>
+                <w:noProof/>
+                <w:sz w:val="16"/>
+                <w:szCs w:val="16"/>
+              </w:rPr>
+              <w:t>${sistematika_penyusunan_ket}</w:t>
             </w:r>
           </w:p>
         </w:tc>
@@ -4001,764 +4007,6 @@
                 <w:szCs w:val="16"/>
               </w:rPr>
               <w:t>6</w:t>
-            </w:r>
-          </w:p>
-        </w:tc>
-        <w:tc>
-          <w:tcPr>
-            <w:tcW w:w="3168" w:type="dxa"/>
-            <w:shd w:val="clear" w:color="auto" w:fill="FFFFFF"/>
-          </w:tcPr>
-          <w:p>
-            <w:pPr>
-              <w:rPr>
-                <w:rFonts w:ascii="Tahoma" w:hAnsi="Tahoma" w:cs="Tahoma"/>
-                <w:noProof/>
-                <w:sz w:val="16"/>
-                <w:szCs w:val="16"/>
-              </w:rPr>
-            </w:pPr>
-            <w:r>
-              <w:rPr>
-                <w:rFonts w:ascii="Tahoma" w:hAnsi="Tahoma" w:cs="Tahoma"/>
-                <w:noProof/>
-                <w:sz w:val="16"/>
-                <w:szCs w:val="16"/>
-              </w:rPr>
-              <w:t>Kesesuaian peta-peta yang disampaikan berdasarkan kaidah kartografi</w:t>
-            </w:r>
-          </w:p>
-        </w:tc>
-        <w:tc>
-          <w:tcPr>
-            <w:tcW w:w="654" w:type="dxa"/>
-            <w:shd w:val="clear" w:color="auto" w:fill="FFFFFF"/>
-          </w:tcPr>
-          <w:p>
-            <w:pPr>
-              <w:jc w:val="center"/>
-              <w:rPr>
-                <w:rFonts w:ascii="Tahoma" w:hAnsi="Tahoma" w:cs="Tahoma"/>
-                <w:noProof/>
-                <w:sz w:val="16"/>
-                <w:szCs w:val="16"/>
-              </w:rPr>
-            </w:pPr>
-            <w:r>
-              <w:rPr>
-                <w:rFonts w:ascii="Tahoma" w:hAnsi="Tahoma" w:cs="Tahoma"/>
-                <w:noProof/>
-                <w:sz w:val="16"/>
-                <w:szCs w:val="16"/>
-              </w:rPr>
-              <w:t>${peta_exist}</w:t>
-            </w:r>
-          </w:p>
-        </w:tc>
-        <w:tc>
-          <w:tcPr>
-            <w:tcW w:w="814" w:type="dxa"/>
-            <w:shd w:val="clear" w:color="auto" w:fill="FFFFFF"/>
-          </w:tcPr>
-          <w:p>
-            <w:pPr>
-              <w:jc w:val="center"/>
-              <w:rPr>
-                <w:rFonts w:ascii="Tahoma" w:hAnsi="Tahoma" w:cs="Tahoma"/>
-                <w:noProof/>
-                <w:sz w:val="16"/>
-                <w:szCs w:val="16"/>
-              </w:rPr>
-            </w:pPr>
-            <w:r>
-              <w:rPr>
-                <w:rFonts w:ascii="Tahoma" w:hAnsi="Tahoma" w:cs="Tahoma"/>
-                <w:noProof/>
-                <w:sz w:val="16"/>
-                <w:szCs w:val="16"/>
-              </w:rPr>
-              <w:t>${peta_not_exist}</w:t>
-            </w:r>
-          </w:p>
-        </w:tc>
-        <w:tc>
-          <w:tcPr>
-            <w:tcW w:w="851" w:type="dxa"/>
-            <w:shd w:val="clear" w:color="auto" w:fill="FFFFFF"/>
-          </w:tcPr>
-          <w:p>
-            <w:pPr>
-              <w:jc w:val="center"/>
-              <w:rPr>
-                <w:rFonts w:ascii="Tahoma" w:hAnsi="Tahoma" w:cs="Tahoma"/>
-                <w:noProof/>
-                <w:sz w:val="16"/>
-                <w:szCs w:val="16"/>
-              </w:rPr>
-            </w:pPr>
-            <w:r>
-              <w:rPr>
-                <w:rFonts w:ascii="Tahoma" w:hAnsi="Tahoma" w:cs="Tahoma"/>
-                <w:noProof/>
-                <w:sz w:val="16"/>
-                <w:szCs w:val="16"/>
-              </w:rPr>
-              <w:t>${peta_yes}</w:t>
-            </w:r>
-          </w:p>
-        </w:tc>
-        <w:tc>
-          <w:tcPr>
-            <w:tcW w:w="850" w:type="dxa"/>
-            <w:shd w:val="clear" w:color="auto" w:fill="FFFFFF"/>
-          </w:tcPr>
-          <w:p>
-            <w:pPr>
-              <w:jc w:val="center"/>
-              <w:rPr>
-                <w:rFonts w:ascii="Tahoma" w:hAnsi="Tahoma" w:cs="Tahoma"/>
-                <w:noProof/>
-                <w:sz w:val="16"/>
-                <w:szCs w:val="16"/>
-              </w:rPr>
-            </w:pPr>
-            <w:r>
-              <w:rPr>
-                <w:rFonts w:ascii="Tahoma" w:hAnsi="Tahoma" w:cs="Tahoma"/>
-                <w:noProof/>
-                <w:sz w:val="16"/>
-                <w:szCs w:val="16"/>
-              </w:rPr>
-              <w:t>${peta_no}</w:t>
-            </w:r>
-          </w:p>
-        </w:tc>
-        <w:tc>
-          <w:tcPr>
-            <w:tcW w:w="3590" w:type="dxa"/>
-            <w:shd w:val="clear" w:color="auto" w:fill="FFFFFF"/>
-          </w:tcPr>
-          <w:p>
-            <w:pPr>
-              <w:rPr>
-                <w:rFonts w:ascii="Tahoma" w:hAnsi="Tahoma" w:cs="Tahoma"/>
-                <w:noProof/>
-                <w:sz w:val="16"/>
-                <w:szCs w:val="16"/>
-              </w:rPr>
-            </w:pPr>
-            <w:r>
-              <w:rPr>
-                <w:rFonts w:ascii="Tahoma" w:hAnsi="Tahoma" w:cs="Tahoma"/>
-                <w:noProof/>
-                <w:sz w:val="16"/>
-                <w:szCs w:val="16"/>
-              </w:rPr>
-              <w:t>${peta_ket}</w:t>
-            </w:r>
-          </w:p>
-        </w:tc>
-      </w:tr>
-      <w:tr>
-        <w:trPr>
-          <w:trHeight w:val="253"/>
-        </w:trPr>
-        <w:tc>
-          <w:tcPr>
-            <w:tcW w:w="487" w:type="dxa"/>
-            <w:shd w:val="clear" w:color="auto" w:fill="FFFFFF"/>
-          </w:tcPr>
-          <w:p>
-            <w:pPr>
-              <w:jc w:val="center"/>
-              <w:rPr>
-                <w:rFonts w:ascii="Tahoma" w:hAnsi="Tahoma" w:cs="Tahoma"/>
-                <w:noProof/>
-                <w:sz w:val="16"/>
-                <w:szCs w:val="16"/>
-              </w:rPr>
-            </w:pPr>
-            <w:r>
-              <w:rPr>
-                <w:rFonts w:ascii="Tahoma" w:hAnsi="Tahoma" w:cs="Tahoma"/>
-                <w:noProof/>
-                <w:sz w:val="16"/>
-                <w:szCs w:val="16"/>
-              </w:rPr>
-              <w:t>7</w:t>
-            </w:r>
-          </w:p>
-        </w:tc>
-        <w:tc>
-          <w:tcPr>
-            <w:tcW w:w="3168" w:type="dxa"/>
-            <w:shd w:val="clear" w:color="auto" w:fill="FFFFFF"/>
-          </w:tcPr>
-          <w:p>
-            <w:pPr>
-              <w:rPr>
-                <w:rFonts w:ascii="Tahoma" w:hAnsi="Tahoma" w:cs="Tahoma"/>
-                <w:noProof/>
-                <w:sz w:val="16"/>
-                <w:szCs w:val="16"/>
-              </w:rPr>
-            </w:pPr>
-            <w:r>
-              <w:rPr>
-                <w:rFonts w:ascii="Tahoma" w:hAnsi="Tahoma" w:cs="Tahoma"/>
-                <w:noProof/>
-                <w:sz w:val="16"/>
-                <w:szCs w:val="16"/>
-              </w:rPr>
-              <w:t>Bukti pengumuman di media massa dan konsultasi publik yang telah dilakukan beserta penunjukkan wakil masyarakat yang akan dilibatkan dalam rapat komisi</w:t>
-            </w:r>
-          </w:p>
-        </w:tc>
-        <w:tc>
-          <w:tcPr>
-            <w:tcW w:w="654" w:type="dxa"/>
-            <w:shd w:val="clear" w:color="auto" w:fill="FFFFFF"/>
-          </w:tcPr>
-          <w:p>
-            <w:pPr>
-              <w:jc w:val="center"/>
-              <w:rPr>
-                <w:rFonts w:ascii="Tahoma" w:hAnsi="Tahoma" w:cs="Tahoma"/>
-                <w:noProof/>
-                <w:sz w:val="16"/>
-                <w:szCs w:val="16"/>
-              </w:rPr>
-            </w:pPr>
-            <w:r>
-              <w:rPr>
-                <w:rFonts w:ascii="Tahoma" w:hAnsi="Tahoma" w:cs="Tahoma"/>
-                <w:noProof/>
-                <w:sz w:val="16"/>
-                <w:szCs w:val="16"/>
-              </w:rPr>
-              <w:t>${konsul_publik_exist}</w:t>
-            </w:r>
-          </w:p>
-        </w:tc>
-        <w:tc>
-          <w:tcPr>
-            <w:tcW w:w="814" w:type="dxa"/>
-            <w:shd w:val="clear" w:color="auto" w:fill="FFFFFF"/>
-          </w:tcPr>
-          <w:p>
-            <w:pPr>
-              <w:jc w:val="center"/>
-              <w:rPr>
-                <w:rFonts w:ascii="Tahoma" w:hAnsi="Tahoma" w:cs="Tahoma"/>
-                <w:noProof/>
-                <w:sz w:val="16"/>
-                <w:szCs w:val="16"/>
-              </w:rPr>
-            </w:pPr>
-            <w:r>
-              <w:rPr>
-                <w:rFonts w:ascii="Tahoma" w:hAnsi="Tahoma" w:cs="Tahoma"/>
-                <w:noProof/>
-                <w:sz w:val="16"/>
-                <w:szCs w:val="16"/>
-              </w:rPr>
-              <w:t>${konsul_publik_not_exist}</w:t>
-            </w:r>
-          </w:p>
-        </w:tc>
-        <w:tc>
-          <w:tcPr>
-            <w:tcW w:w="851" w:type="dxa"/>
-            <w:shd w:val="clear" w:color="auto" w:fill="FFFFFF"/>
-          </w:tcPr>
-          <w:p>
-            <w:pPr>
-              <w:jc w:val="center"/>
-              <w:rPr>
-                <w:rFonts w:ascii="Tahoma" w:hAnsi="Tahoma" w:cs="Tahoma"/>
-                <w:noProof/>
-                <w:sz w:val="16"/>
-                <w:szCs w:val="16"/>
-              </w:rPr>
-            </w:pPr>
-            <w:r>
-              <w:rPr>
-                <w:rFonts w:ascii="Tahoma" w:hAnsi="Tahoma" w:cs="Tahoma"/>
-                <w:noProof/>
-                <w:sz w:val="16"/>
-                <w:szCs w:val="16"/>
-              </w:rPr>
-              <w:t>${konsul_publik_yes}</w:t>
-            </w:r>
-          </w:p>
-        </w:tc>
-        <w:tc>
-          <w:tcPr>
-            <w:tcW w:w="850" w:type="dxa"/>
-            <w:shd w:val="clear" w:color="auto" w:fill="FFFFFF"/>
-          </w:tcPr>
-          <w:p>
-            <w:pPr>
-              <w:jc w:val="center"/>
-              <w:rPr>
-                <w:rFonts w:ascii="Tahoma" w:hAnsi="Tahoma" w:cs="Tahoma"/>
-                <w:noProof/>
-                <w:sz w:val="16"/>
-                <w:szCs w:val="16"/>
-              </w:rPr>
-            </w:pPr>
-            <w:r>
-              <w:rPr>
-                <w:rFonts w:ascii="Tahoma" w:hAnsi="Tahoma" w:cs="Tahoma"/>
-                <w:noProof/>
-                <w:sz w:val="16"/>
-                <w:szCs w:val="16"/>
-              </w:rPr>
-              <w:t>${konsul_publik_no}</w:t>
-            </w:r>
-          </w:p>
-        </w:tc>
-        <w:tc>
-          <w:tcPr>
-            <w:tcW w:w="3590" w:type="dxa"/>
-            <w:shd w:val="clear" w:color="auto" w:fill="FFFFFF"/>
-          </w:tcPr>
-          <w:p>
-            <w:pPr>
-              <w:rPr>
-                <w:rFonts w:ascii="Tahoma" w:hAnsi="Tahoma" w:cs="Tahoma"/>
-                <w:noProof/>
-                <w:sz w:val="16"/>
-                <w:szCs w:val="16"/>
-              </w:rPr>
-            </w:pPr>
-            <w:r>
-              <w:rPr>
-                <w:rFonts w:ascii="Tahoma" w:hAnsi="Tahoma" w:cs="Tahoma"/>
-                <w:noProof/>
-                <w:sz w:val="16"/>
-                <w:szCs w:val="16"/>
-              </w:rPr>
-              <w:t>${konsul_publik_ket}</w:t>
-            </w:r>
-          </w:p>
-        </w:tc>
-      </w:tr>
-      <w:tr>
-        <w:trPr>
-          <w:trHeight w:val="253"/>
-        </w:trPr>
-        <w:tc>
-          <w:tcPr>
-            <w:tcW w:w="487" w:type="dxa"/>
-            <w:shd w:val="clear" w:color="auto" w:fill="FFFFFF"/>
-          </w:tcPr>
-          <w:p>
-            <w:pPr>
-              <w:jc w:val="center"/>
-              <w:rPr>
-                <w:rFonts w:ascii="Tahoma" w:hAnsi="Tahoma" w:cs="Tahoma"/>
-                <w:noProof/>
-                <w:sz w:val="16"/>
-                <w:szCs w:val="16"/>
-              </w:rPr>
-            </w:pPr>
-            <w:r>
-              <w:rPr>
-                <w:rFonts w:ascii="Tahoma" w:hAnsi="Tahoma" w:cs="Tahoma"/>
-                <w:noProof/>
-                <w:sz w:val="16"/>
-                <w:szCs w:val="16"/>
-              </w:rPr>
-              <w:t>8</w:t>
-            </w:r>
-          </w:p>
-        </w:tc>
-        <w:tc>
-          <w:tcPr>
-            <w:tcW w:w="3168" w:type="dxa"/>
-            <w:shd w:val="clear" w:color="auto" w:fill="FFFFFF"/>
-          </w:tcPr>
-          <w:p>
-            <w:pPr>
-              <w:rPr>
-                <w:rFonts w:ascii="Tahoma" w:hAnsi="Tahoma" w:cs="Tahoma"/>
-                <w:noProof/>
-                <w:sz w:val="16"/>
-                <w:szCs w:val="16"/>
-              </w:rPr>
-            </w:pPr>
-            <w:r>
-              <w:rPr>
-                <w:rFonts w:ascii="Tahoma" w:hAnsi="Tahoma" w:cs="Tahoma"/>
-                <w:noProof/>
-                <w:sz w:val="16"/>
-                <w:szCs w:val="16"/>
-              </w:rPr>
-              <w:t xml:space="preserve">CV penyusun </w:t>
-            </w:r>
-            <w:r>
-              <w:rPr>
-                <w:rFonts w:ascii="Tahoma" w:hAnsi="Tahoma" w:cs="Tahoma"/>
-                <w:noProof/>
-                <w:sz w:val="16"/>
-                <w:szCs w:val="16"/>
-              </w:rPr>
-              <w:t>UKL UPL</w:t>
-            </w:r>
-          </w:p>
-        </w:tc>
-        <w:tc>
-          <w:tcPr>
-            <w:tcW w:w="654" w:type="dxa"/>
-            <w:shd w:val="clear" w:color="auto" w:fill="FFFFFF"/>
-          </w:tcPr>
-          <w:p>
-            <w:pPr>
-              <w:jc w:val="center"/>
-              <w:rPr>
-                <w:rFonts w:ascii="Tahoma" w:hAnsi="Tahoma" w:cs="Tahoma"/>
-                <w:noProof/>
-                <w:sz w:val="16"/>
-                <w:szCs w:val="16"/>
-              </w:rPr>
-            </w:pPr>
-            <w:r>
-              <w:rPr>
-                <w:rFonts w:ascii="Tahoma" w:hAnsi="Tahoma" w:cs="Tahoma"/>
-                <w:noProof/>
-                <w:sz w:val="16"/>
-                <w:szCs w:val="16"/>
-              </w:rPr>
-              <w:t>${cv_penyusun_exist}</w:t>
-            </w:r>
-          </w:p>
-        </w:tc>
-        <w:tc>
-          <w:tcPr>
-            <w:tcW w:w="814" w:type="dxa"/>
-            <w:shd w:val="clear" w:color="auto" w:fill="FFFFFF"/>
-          </w:tcPr>
-          <w:p>
-            <w:pPr>
-              <w:jc w:val="center"/>
-              <w:rPr>
-                <w:rFonts w:ascii="Tahoma" w:hAnsi="Tahoma" w:cs="Tahoma"/>
-                <w:noProof/>
-                <w:sz w:val="16"/>
-                <w:szCs w:val="16"/>
-              </w:rPr>
-            </w:pPr>
-            <w:r>
-              <w:rPr>
-                <w:rFonts w:ascii="Tahoma" w:hAnsi="Tahoma" w:cs="Tahoma"/>
-                <w:noProof/>
-                <w:sz w:val="16"/>
-                <w:szCs w:val="16"/>
-              </w:rPr>
-              <w:t>${cv_penyusun_not_exist}</w:t>
-            </w:r>
-          </w:p>
-        </w:tc>
-        <w:tc>
-          <w:tcPr>
-            <w:tcW w:w="851" w:type="dxa"/>
-            <w:shd w:val="clear" w:color="auto" w:fill="FFFFFF"/>
-          </w:tcPr>
-          <w:p>
-            <w:pPr>
-              <w:jc w:val="center"/>
-              <w:rPr>
-                <w:rFonts w:ascii="Tahoma" w:hAnsi="Tahoma" w:cs="Tahoma"/>
-                <w:noProof/>
-                <w:sz w:val="16"/>
-                <w:szCs w:val="16"/>
-              </w:rPr>
-            </w:pPr>
-            <w:r>
-              <w:rPr>
-                <w:rFonts w:ascii="Tahoma" w:hAnsi="Tahoma" w:cs="Tahoma"/>
-                <w:noProof/>
-                <w:sz w:val="16"/>
-                <w:szCs w:val="16"/>
-              </w:rPr>
-              <w:t>${cv_penyusun_yes}</w:t>
-            </w:r>
-          </w:p>
-        </w:tc>
-        <w:tc>
-          <w:tcPr>
-            <w:tcW w:w="850" w:type="dxa"/>
-            <w:shd w:val="clear" w:color="auto" w:fill="FFFFFF"/>
-          </w:tcPr>
-          <w:p>
-            <w:pPr>
-              <w:jc w:val="center"/>
-              <w:rPr>
-                <w:rFonts w:ascii="Tahoma" w:hAnsi="Tahoma" w:cs="Tahoma"/>
-                <w:noProof/>
-                <w:sz w:val="16"/>
-                <w:szCs w:val="16"/>
-              </w:rPr>
-            </w:pPr>
-            <w:r>
-              <w:rPr>
-                <w:rFonts w:ascii="Tahoma" w:hAnsi="Tahoma" w:cs="Tahoma"/>
-                <w:noProof/>
-                <w:sz w:val="16"/>
-                <w:szCs w:val="16"/>
-              </w:rPr>
-              <w:t>${cv_penyusun_no}</w:t>
-            </w:r>
-          </w:p>
-        </w:tc>
-        <w:tc>
-          <w:tcPr>
-            <w:tcW w:w="3590" w:type="dxa"/>
-            <w:shd w:val="clear" w:color="auto" w:fill="FFFFFF"/>
-          </w:tcPr>
-          <w:p>
-            <w:pPr>
-              <w:rPr>
-                <w:rFonts w:ascii="Tahoma" w:hAnsi="Tahoma" w:cs="Tahoma"/>
-                <w:noProof/>
-                <w:sz w:val="16"/>
-                <w:szCs w:val="16"/>
-              </w:rPr>
-            </w:pPr>
-            <w:r>
-              <w:rPr>
-                <w:rFonts w:ascii="Tahoma" w:hAnsi="Tahoma" w:cs="Tahoma"/>
-                <w:noProof/>
-                <w:sz w:val="16"/>
-                <w:szCs w:val="16"/>
-              </w:rPr>
-              <w:t>${cv_penyusun_ket}</w:t>
-            </w:r>
-          </w:p>
-        </w:tc>
-      </w:tr>
-      <w:tr>
-        <w:trPr>
-          <w:trHeight w:val="253"/>
-        </w:trPr>
-        <w:tc>
-          <w:tcPr>
-            <w:tcW w:w="487" w:type="dxa"/>
-            <w:shd w:val="clear" w:color="auto" w:fill="FFFFFF"/>
-          </w:tcPr>
-          <w:p>
-            <w:pPr>
-              <w:jc w:val="center"/>
-              <w:rPr>
-                <w:rFonts w:ascii="Tahoma" w:hAnsi="Tahoma" w:cs="Tahoma"/>
-                <w:noProof/>
-                <w:sz w:val="16"/>
-                <w:szCs w:val="16"/>
-              </w:rPr>
-            </w:pPr>
-            <w:r>
-              <w:rPr>
-                <w:rFonts w:ascii="Tahoma" w:hAnsi="Tahoma" w:cs="Tahoma"/>
-                <w:noProof/>
-                <w:sz w:val="16"/>
-                <w:szCs w:val="16"/>
-              </w:rPr>
-              <w:t>9</w:t>
-            </w:r>
-          </w:p>
-        </w:tc>
-        <w:tc>
-          <w:tcPr>
-            <w:tcW w:w="3168" w:type="dxa"/>
-            <w:shd w:val="clear" w:color="auto" w:fill="FFFFFF"/>
-          </w:tcPr>
-          <w:p>
-            <w:pPr>
-              <w:rPr>
-                <w:rFonts w:ascii="Tahoma" w:hAnsi="Tahoma" w:cs="Tahoma"/>
-                <w:noProof/>
-                <w:sz w:val="16"/>
-                <w:szCs w:val="16"/>
-              </w:rPr>
-            </w:pPr>
-            <w:r>
-              <w:rPr>
-                <w:rFonts w:ascii="Tahoma" w:hAnsi="Tahoma" w:cs="Tahoma"/>
-                <w:noProof/>
-                <w:sz w:val="16"/>
-                <w:szCs w:val="16"/>
-              </w:rPr>
-              <w:t>Sistematika penyusunan dokumen sesuai dengan P</w:t>
-            </w:r>
-            <w:r>
-              <w:rPr>
-                <w:rFonts w:ascii="Tahoma" w:hAnsi="Tahoma" w:cs="Tahoma"/>
-                <w:noProof/>
-                <w:sz w:val="16"/>
-                <w:szCs w:val="16"/>
-              </w:rPr>
-              <w:t>P 22 Tahun 2021</w:t>
-            </w:r>
-          </w:p>
-        </w:tc>
-        <w:tc>
-          <w:tcPr>
-            <w:tcW w:w="654" w:type="dxa"/>
-            <w:shd w:val="clear" w:color="auto" w:fill="FFFFFF"/>
-          </w:tcPr>
-          <w:p>
-            <w:pPr>
-              <w:jc w:val="center"/>
-              <w:rPr>
-                <w:rFonts w:ascii="Tahoma" w:hAnsi="Tahoma" w:cs="Tahoma"/>
-                <w:noProof/>
-                <w:sz w:val="16"/>
-                <w:szCs w:val="16"/>
-              </w:rPr>
-            </w:pPr>
-            <w:r>
-              <w:rPr>
-                <w:rFonts w:ascii="Tahoma" w:hAnsi="Tahoma" w:cs="Tahoma"/>
-                <w:noProof/>
-                <w:sz w:val="16"/>
-                <w:szCs w:val="16"/>
-              </w:rPr>
-              <w:t>${sistematika_penyusunan_exist}</w:t>
-            </w:r>
-          </w:p>
-        </w:tc>
-        <w:tc>
-          <w:tcPr>
-            <w:tcW w:w="814" w:type="dxa"/>
-            <w:shd w:val="clear" w:color="auto" w:fill="FFFFFF"/>
-          </w:tcPr>
-          <w:p>
-            <w:pPr>
-              <w:jc w:val="center"/>
-              <w:rPr>
-                <w:rFonts w:ascii="Tahoma" w:hAnsi="Tahoma" w:cs="Tahoma"/>
-                <w:noProof/>
-                <w:sz w:val="16"/>
-                <w:szCs w:val="16"/>
-              </w:rPr>
-            </w:pPr>
-            <w:r>
-              <w:rPr>
-                <w:rFonts w:ascii="Tahoma" w:hAnsi="Tahoma" w:cs="Tahoma"/>
-                <w:noProof/>
-                <w:sz w:val="16"/>
-                <w:szCs w:val="16"/>
-              </w:rPr>
-              <w:t>${sistematika_penyusunan_not_exist}</w:t>
-            </w:r>
-          </w:p>
-        </w:tc>
-        <w:tc>
-          <w:tcPr>
-            <w:tcW w:w="851" w:type="dxa"/>
-            <w:shd w:val="clear" w:color="auto" w:fill="FFFFFF"/>
-          </w:tcPr>
-          <w:p>
-            <w:pPr>
-              <w:jc w:val="center"/>
-              <w:rPr>
-                <w:rFonts w:ascii="Tahoma" w:hAnsi="Tahoma" w:cs="Tahoma"/>
-                <w:noProof/>
-                <w:sz w:val="16"/>
-                <w:szCs w:val="16"/>
-              </w:rPr>
-            </w:pPr>
-            <w:r>
-              <w:rPr>
-                <w:rFonts w:ascii="Tahoma" w:hAnsi="Tahoma" w:cs="Tahoma"/>
-                <w:noProof/>
-                <w:sz w:val="16"/>
-                <w:szCs w:val="16"/>
-              </w:rPr>
-              <w:t>${sistematika_penyusunan_yes}</w:t>
-            </w:r>
-          </w:p>
-        </w:tc>
-        <w:tc>
-          <w:tcPr>
-            <w:tcW w:w="850" w:type="dxa"/>
-            <w:shd w:val="clear" w:color="auto" w:fill="FFFFFF"/>
-          </w:tcPr>
-          <w:p>
-            <w:pPr>
-              <w:jc w:val="center"/>
-              <w:rPr>
-                <w:rFonts w:ascii="Tahoma" w:hAnsi="Tahoma" w:cs="Tahoma"/>
-                <w:noProof/>
-                <w:sz w:val="16"/>
-                <w:szCs w:val="16"/>
-              </w:rPr>
-            </w:pPr>
-            <w:r>
-              <w:rPr>
-                <w:rFonts w:ascii="Tahoma" w:hAnsi="Tahoma" w:cs="Tahoma"/>
-                <w:noProof/>
-                <w:sz w:val="16"/>
-                <w:szCs w:val="16"/>
-              </w:rPr>
-              <w:t>${sistematika_penyusunan_no}</w:t>
-            </w:r>
-          </w:p>
-        </w:tc>
-        <w:tc>
-          <w:tcPr>
-            <w:tcW w:w="3590" w:type="dxa"/>
-            <w:shd w:val="clear" w:color="auto" w:fill="FFFFFF"/>
-          </w:tcPr>
-          <w:p>
-            <w:pPr>
-              <w:rPr>
-                <w:rFonts w:ascii="Tahoma" w:hAnsi="Tahoma" w:cs="Tahoma"/>
-                <w:noProof/>
-                <w:sz w:val="16"/>
-                <w:szCs w:val="16"/>
-              </w:rPr>
-            </w:pPr>
-            <w:r>
-              <w:rPr>
-                <w:rFonts w:ascii="Tahoma" w:hAnsi="Tahoma" w:cs="Tahoma"/>
-                <w:noProof/>
-                <w:sz w:val="16"/>
-                <w:szCs w:val="16"/>
-              </w:rPr>
-              <w:t>${sistematika_penyusunan_ket}</w:t>
-            </w:r>
-          </w:p>
-        </w:tc>
-      </w:tr>
-      <w:tr>
-        <w:trPr>
-          <w:trHeight w:val="253"/>
-        </w:trPr>
-        <w:tc>
-          <w:tcPr>
-            <w:tcW w:w="487" w:type="dxa"/>
-            <w:shd w:val="clear" w:color="auto" w:fill="FFFFFF"/>
-          </w:tcPr>
-          <w:p>
-            <w:pPr>
-              <w:jc w:val="center"/>
-              <w:rPr>
-                <w:rFonts w:ascii="Tahoma" w:hAnsi="Tahoma" w:cs="Tahoma"/>
-                <w:noProof/>
-                <w:sz w:val="16"/>
-                <w:szCs w:val="16"/>
-              </w:rPr>
-            </w:pPr>
-            <w:r>
-              <w:rPr>
-                <w:rFonts w:ascii="Tahoma" w:hAnsi="Tahoma" w:cs="Tahoma"/>
-                <w:noProof/>
-                <w:sz w:val="16"/>
-                <w:szCs w:val="16"/>
-              </w:rPr>
-              <w:t>10</w:t>
             </w:r>
           </w:p>
         </w:tc>
@@ -5348,7 +4596,7 @@
 </file>
 
 <file path=word/numbering.xml><?xml version="1.0" encoding="utf-8"?>
-<w:numbering xmlns:wpc="http://schemas.microsoft.com/office/word/2010/wordprocessingCanvas" xmlns:cx="http://schemas.microsoft.com/office/drawing/2014/chartex" xmlns:cx1="http://schemas.microsoft.com/office/drawing/2015/9/8/chartex" xmlns:cx2="http://schemas.microsoft.com/office/drawing/2015/10/21/chartex" xmlns:cx3="http://schemas.microsoft.com/office/drawing/2016/5/9/chartex" xmlns:cx4="http://schemas.microsoft.com/office/drawing/2016/5/10/chartex" xmlns:cx5="http://schemas.microsoft.com/office/drawing/2016/5/11/chartex" xmlns:cx6="http://schemas.microsoft.com/office/drawing/2016/5/12/chartex" xmlns:cx7="http://schemas.microsoft.com/office/drawing/2016/5/13/chartex" xmlns:cx8="http://schemas.microsoft.com/office/drawing/2016/5/14/chartex" xmlns:mc="http://schemas.openxmlformats.org/markup-compatibility/2006" xmlns:aink="http://schemas.microsoft.com/office/drawing/2016/ink" xmlns:am3d="http://schemas.microsoft.com/office/drawing/2017/model3d" xmlns:o="urn:schemas-microsoft-com:office:office" xmlns:oel="http://schemas.microsoft.com/office/2019/extlst" xmlns:r="http://schemas.openxmlformats.org/officeDocument/2006/relationships" xmlns:m="http://schemas.openxmlformats.org/officeDocument/2006/math" xmlns:v="urn:schemas-microsoft-com:vml" xmlns:wp14="http://schemas.microsoft.com/office/word/2010/wordprocessingDrawing" xmlns:wp="http://schemas.openxmlformats.org/drawingml/2006/wordprocessingDrawing" xmlns:w10="urn:schemas-microsoft-com:office:word" xmlns:w="http://schemas.openxmlformats.org/wordprocessingml/2006/main" xmlns:w14="http://schemas.microsoft.com/office/word/2010/wordml" xmlns:w15="http://schemas.microsoft.com/office/word/2012/wordml" xmlns:w16cex="http://schemas.microsoft.com/office/word/2018/wordml/cex" xmlns:w16cid="http://schemas.microsoft.com/office/word/2016/wordml/cid" xmlns:w16="http://schemas.microsoft.com/office/word/2018/wordml" xmlns:w16sdtdh="http://schemas.microsoft.com/office/word/2020/wordml/sdtdatahash" xmlns:w16se="http://schemas.microsoft.com/office/word/2015/wordml/symex" xmlns:wpg="http://schemas.microsoft.com/office/word/2010/wordprocessingGroup" xmlns:wpi="http://schemas.microsoft.com/office/word/2010/wordprocessingInk" xmlns:wne="http://schemas.microsoft.com/office/word/2006/wordml" xmlns:wps="http://schemas.microsoft.com/office/word/2010/wordprocessingShape" mc:Ignorable="w14 w15 w16se w16cid w16 w16cex w16sdtdh wp14">
+<w:numbering xmlns:wpc="http://schemas.microsoft.com/office/word/2010/wordprocessingCanvas" xmlns:cx="http://schemas.microsoft.com/office/drawing/2014/chartex" xmlns:cx1="http://schemas.microsoft.com/office/drawing/2015/9/8/chartex" xmlns:cx2="http://schemas.microsoft.com/office/drawing/2015/10/21/chartex" xmlns:cx3="http://schemas.microsoft.com/office/drawing/2016/5/9/chartex" xmlns:cx4="http://schemas.microsoft.com/office/drawing/2016/5/10/chartex" xmlns:cx5="http://schemas.microsoft.com/office/drawing/2016/5/11/chartex" xmlns:cx6="http://schemas.microsoft.com/office/drawing/2016/5/12/chartex" xmlns:cx7="http://schemas.microsoft.com/office/drawing/2016/5/13/chartex" xmlns:cx8="http://schemas.microsoft.com/office/drawing/2016/5/14/chartex" xmlns:mc="http://schemas.openxmlformats.org/markup-compatibility/2006" xmlns:aink="http://schemas.microsoft.com/office/drawing/2016/ink" xmlns:am3d="http://schemas.microsoft.com/office/drawing/2017/model3d" xmlns:o="urn:schemas-microsoft-com:office:office" xmlns:r="http://schemas.openxmlformats.org/officeDocument/2006/relationships" xmlns:m="http://schemas.openxmlformats.org/officeDocument/2006/math" xmlns:v="urn:schemas-microsoft-com:vml" xmlns:wp14="http://schemas.microsoft.com/office/word/2010/wordprocessingDrawing" xmlns:wp="http://schemas.openxmlformats.org/drawingml/2006/wordprocessingDrawing" xmlns:w10="urn:schemas-microsoft-com:office:word" xmlns:w="http://schemas.openxmlformats.org/wordprocessingml/2006/main" xmlns:w14="http://schemas.microsoft.com/office/word/2010/wordml" xmlns:w15="http://schemas.microsoft.com/office/word/2012/wordml" xmlns:w16cex="http://schemas.microsoft.com/office/word/2018/wordml/cex" xmlns:w16cid="http://schemas.microsoft.com/office/word/2016/wordml/cid" xmlns:w16="http://schemas.microsoft.com/office/word/2018/wordml" xmlns:w16sdtdh="http://schemas.microsoft.com/office/word/2020/wordml/sdtdatahash" xmlns:w16se="http://schemas.microsoft.com/office/word/2015/wordml/symex" xmlns:wpg="http://schemas.microsoft.com/office/word/2010/wordprocessingGroup" xmlns:wpi="http://schemas.microsoft.com/office/word/2010/wordprocessingInk" xmlns:wne="http://schemas.microsoft.com/office/word/2006/wordml" xmlns:wps="http://schemas.microsoft.com/office/word/2010/wordprocessingShape" mc:Ignorable="w14 w15 w16se w16cid w16 w16cex w16sdtdh wp14">
   <w:abstractNum w:abstractNumId="0" w15:restartNumberingAfterBreak="0">
     <w:nsid w:val="044209F9"/>
     <w:multiLevelType w:val="hybridMultilevel"/>
@@ -9742,142 +8990,142 @@
       </w:pPr>
     </w:lvl>
   </w:abstractNum>
-  <w:num w:numId="1" w16cid:durableId="1124688847">
+  <w:num w:numId="1">
     <w:abstractNumId w:val="35"/>
   </w:num>
-  <w:num w:numId="2" w16cid:durableId="1819344933">
+  <w:num w:numId="2">
     <w:abstractNumId w:val="41"/>
   </w:num>
-  <w:num w:numId="3" w16cid:durableId="1456603288">
+  <w:num w:numId="3">
     <w:abstractNumId w:val="39"/>
   </w:num>
-  <w:num w:numId="4" w16cid:durableId="207030494">
+  <w:num w:numId="4">
     <w:abstractNumId w:val="15"/>
   </w:num>
-  <w:num w:numId="5" w16cid:durableId="1557205427">
+  <w:num w:numId="5">
     <w:abstractNumId w:val="31"/>
   </w:num>
-  <w:num w:numId="6" w16cid:durableId="1335062424">
+  <w:num w:numId="6">
     <w:abstractNumId w:val="6"/>
   </w:num>
-  <w:num w:numId="7" w16cid:durableId="1628126783">
+  <w:num w:numId="7">
     <w:abstractNumId w:val="27"/>
   </w:num>
-  <w:num w:numId="8" w16cid:durableId="956376890">
+  <w:num w:numId="8">
     <w:abstractNumId w:val="8"/>
   </w:num>
-  <w:num w:numId="9" w16cid:durableId="1059592305">
+  <w:num w:numId="9">
     <w:abstractNumId w:val="0"/>
   </w:num>
-  <w:num w:numId="10" w16cid:durableId="658922654">
+  <w:num w:numId="10">
     <w:abstractNumId w:val="12"/>
   </w:num>
-  <w:num w:numId="11" w16cid:durableId="160046379">
+  <w:num w:numId="11">
     <w:abstractNumId w:val="23"/>
   </w:num>
-  <w:num w:numId="12" w16cid:durableId="300622075">
+  <w:num w:numId="12">
     <w:abstractNumId w:val="25"/>
   </w:num>
-  <w:num w:numId="13" w16cid:durableId="1566338191">
+  <w:num w:numId="13">
     <w:abstractNumId w:val="34"/>
   </w:num>
-  <w:num w:numId="14" w16cid:durableId="2120222851">
+  <w:num w:numId="14">
     <w:abstractNumId w:val="24"/>
   </w:num>
-  <w:num w:numId="15" w16cid:durableId="427041575">
+  <w:num w:numId="15">
     <w:abstractNumId w:val="13"/>
   </w:num>
-  <w:num w:numId="16" w16cid:durableId="1286347638">
+  <w:num w:numId="16">
     <w:abstractNumId w:val="5"/>
   </w:num>
-  <w:num w:numId="17" w16cid:durableId="874775113">
+  <w:num w:numId="17">
     <w:abstractNumId w:val="38"/>
   </w:num>
-  <w:num w:numId="18" w16cid:durableId="1128863451">
+  <w:num w:numId="18">
     <w:abstractNumId w:val="20"/>
   </w:num>
-  <w:num w:numId="19" w16cid:durableId="497237015">
+  <w:num w:numId="19">
     <w:abstractNumId w:val="2"/>
   </w:num>
-  <w:num w:numId="20" w16cid:durableId="434251443">
+  <w:num w:numId="20">
     <w:abstractNumId w:val="18"/>
   </w:num>
-  <w:num w:numId="21" w16cid:durableId="777601987">
+  <w:num w:numId="21">
     <w:abstractNumId w:val="37"/>
   </w:num>
-  <w:num w:numId="22" w16cid:durableId="894508347">
+  <w:num w:numId="22">
     <w:abstractNumId w:val="29"/>
   </w:num>
-  <w:num w:numId="23" w16cid:durableId="1283999813">
+  <w:num w:numId="23">
     <w:abstractNumId w:val="33"/>
   </w:num>
-  <w:num w:numId="24" w16cid:durableId="640237175">
+  <w:num w:numId="24">
     <w:abstractNumId w:val="42"/>
   </w:num>
-  <w:num w:numId="25" w16cid:durableId="544298024">
+  <w:num w:numId="25">
     <w:abstractNumId w:val="1"/>
   </w:num>
-  <w:num w:numId="26" w16cid:durableId="1040085993">
+  <w:num w:numId="26">
     <w:abstractNumId w:val="4"/>
   </w:num>
-  <w:num w:numId="27" w16cid:durableId="1553924488">
+  <w:num w:numId="27">
     <w:abstractNumId w:val="44"/>
   </w:num>
-  <w:num w:numId="28" w16cid:durableId="1318461616">
+  <w:num w:numId="28">
     <w:abstractNumId w:val="45"/>
   </w:num>
-  <w:num w:numId="29" w16cid:durableId="1439062628">
+  <w:num w:numId="29">
     <w:abstractNumId w:val="7"/>
   </w:num>
-  <w:num w:numId="30" w16cid:durableId="743525967">
+  <w:num w:numId="30">
     <w:abstractNumId w:val="40"/>
   </w:num>
-  <w:num w:numId="31" w16cid:durableId="206331778">
+  <w:num w:numId="31">
     <w:abstractNumId w:val="36"/>
   </w:num>
-  <w:num w:numId="32" w16cid:durableId="816847335">
+  <w:num w:numId="32">
     <w:abstractNumId w:val="21"/>
   </w:num>
-  <w:num w:numId="33" w16cid:durableId="665010139">
+  <w:num w:numId="33">
     <w:abstractNumId w:val="28"/>
   </w:num>
-  <w:num w:numId="34" w16cid:durableId="1024790970">
+  <w:num w:numId="34">
     <w:abstractNumId w:val="16"/>
   </w:num>
-  <w:num w:numId="35" w16cid:durableId="202669866">
+  <w:num w:numId="35">
     <w:abstractNumId w:val="10"/>
   </w:num>
-  <w:num w:numId="36" w16cid:durableId="795609634">
+  <w:num w:numId="36">
     <w:abstractNumId w:val="11"/>
   </w:num>
-  <w:num w:numId="37" w16cid:durableId="1886214520">
+  <w:num w:numId="37">
     <w:abstractNumId w:val="19"/>
   </w:num>
-  <w:num w:numId="38" w16cid:durableId="1352951124">
+  <w:num w:numId="38">
     <w:abstractNumId w:val="3"/>
   </w:num>
-  <w:num w:numId="39" w16cid:durableId="1458646450">
+  <w:num w:numId="39">
     <w:abstractNumId w:val="30"/>
   </w:num>
-  <w:num w:numId="40" w16cid:durableId="1365910751">
+  <w:num w:numId="40">
     <w:abstractNumId w:val="14"/>
   </w:num>
-  <w:num w:numId="41" w16cid:durableId="1872717358">
+  <w:num w:numId="41">
     <w:abstractNumId w:val="9"/>
   </w:num>
-  <w:num w:numId="42" w16cid:durableId="673454247">
+  <w:num w:numId="42">
     <w:abstractNumId w:val="32"/>
   </w:num>
-  <w:num w:numId="43" w16cid:durableId="620452125">
+  <w:num w:numId="43">
     <w:abstractNumId w:val="43"/>
   </w:num>
-  <w:num w:numId="44" w16cid:durableId="1526558742">
+  <w:num w:numId="44">
     <w:abstractNumId w:val="26"/>
   </w:num>
-  <w:num w:numId="45" w16cid:durableId="1216089792">
+  <w:num w:numId="45">
     <w:abstractNumId w:val="22"/>
   </w:num>
-  <w:num w:numId="46" w16cid:durableId="78796329">
+  <w:num w:numId="46">
     <w:abstractNumId w:val="17"/>
   </w:num>
 </w:numbering>

</xml_diff>